<commit_message>
Fourth Day Fifth week
</commit_message>
<xml_diff>
--- a/03062019KaungPyaeSoneTun.docx
+++ b/03062019KaungPyaeSoneTun.docx
@@ -886,8 +886,6 @@
               </w:rPr>
               <w:t>Done</w:t>
             </w:r>
-            <w:bookmarkStart w:id="0" w:name="_GoBack"/>
-            <w:bookmarkEnd w:id="0"/>
           </w:p>
         </w:tc>
         <w:tc>
@@ -946,6 +944,14 @@
                 <w:bCs/>
               </w:rPr>
             </w:pPr>
+            <w:r>
+              <w:rPr>
+                <w:rFonts w:ascii="Arial" w:hAnsi="Arial" w:cs="Arial"/>
+                <w:b/>
+                <w:bCs/>
+              </w:rPr>
+              <w:t>5.6.2019</w:t>
+            </w:r>
           </w:p>
         </w:tc>
         <w:tc>
@@ -960,6 +966,31 @@
                 <w:bCs/>
               </w:rPr>
             </w:pPr>
+            <w:r>
+              <w:rPr>
+                <w:rFonts w:ascii="Arial" w:hAnsi="Arial" w:cs="Arial"/>
+                <w:b/>
+                <w:bCs/>
+              </w:rPr>
+              <w:t>1.Draw Binary Tree Structure</w:t>
+            </w:r>
+          </w:p>
+          <w:p>
+            <w:pPr>
+              <w:rPr>
+                <w:rFonts w:ascii="Arial" w:hAnsi="Arial" w:cs="Arial"/>
+                <w:b/>
+                <w:bCs/>
+              </w:rPr>
+            </w:pPr>
+            <w:r>
+              <w:rPr>
+                <w:rFonts w:ascii="Arial" w:hAnsi="Arial" w:cs="Arial"/>
+                <w:b/>
+                <w:bCs/>
+              </w:rPr>
+              <w:t>2.Structure Review</w:t>
+            </w:r>
           </w:p>
         </w:tc>
         <w:tc>
@@ -975,6 +1006,237 @@
                 <w:bCs/>
               </w:rPr>
             </w:pPr>
+            <w:r>
+              <w:rPr>
+                <w:rFonts w:ascii="Arial" w:hAnsi="Arial" w:cs="Arial"/>
+                <w:b/>
+                <w:bCs/>
+              </w:rPr>
+              <w:t>Done</w:t>
+            </w:r>
+          </w:p>
+        </w:tc>
+        <w:tc>
+          <w:tcPr>
+            <w:tcW w:w="1448" w:type="dxa"/>
+          </w:tcPr>
+          <w:p>
+            <w:pPr>
+              <w:jc w:val="center"/>
+              <w:rPr>
+                <w:rFonts w:ascii="Arial" w:hAnsi="Arial" w:cs="Arial"/>
+                <w:b/>
+                <w:bCs/>
+              </w:rPr>
+            </w:pPr>
+          </w:p>
+        </w:tc>
+      </w:tr>
+      <w:tr>
+        <w:trPr>
+          <w:trHeight w:val="849"/>
+        </w:trPr>
+        <w:tc>
+          <w:tcPr>
+            <w:tcW w:w="760" w:type="dxa"/>
+          </w:tcPr>
+          <w:p>
+            <w:pPr>
+              <w:jc w:val="center"/>
+              <w:rPr>
+                <w:rFonts w:ascii="Arial" w:hAnsi="Arial" w:cs="Arial"/>
+                <w:b/>
+                <w:bCs/>
+              </w:rPr>
+            </w:pPr>
+            <w:r>
+              <w:rPr>
+                <w:rFonts w:ascii="Arial" w:hAnsi="Arial" w:cs="Arial"/>
+                <w:b/>
+                <w:bCs/>
+              </w:rPr>
+              <w:t>5</w:t>
+            </w:r>
+          </w:p>
+        </w:tc>
+        <w:tc>
+          <w:tcPr>
+            <w:tcW w:w="1645" w:type="dxa"/>
+          </w:tcPr>
+          <w:p>
+            <w:pPr>
+              <w:jc w:val="center"/>
+              <w:rPr>
+                <w:rFonts w:ascii="Arial" w:hAnsi="Arial" w:cs="Arial"/>
+                <w:b/>
+                <w:bCs/>
+              </w:rPr>
+            </w:pPr>
+            <w:r>
+              <w:rPr>
+                <w:rFonts w:ascii="Arial" w:hAnsi="Arial" w:cs="Arial"/>
+                <w:b/>
+                <w:bCs/>
+              </w:rPr>
+              <w:t>6.6.2019</w:t>
+            </w:r>
+          </w:p>
+        </w:tc>
+        <w:tc>
+          <w:tcPr>
+            <w:tcW w:w="3721" w:type="dxa"/>
+          </w:tcPr>
+          <w:p>
+            <w:pPr>
+              <w:rPr>
+                <w:rFonts w:ascii="Arial" w:hAnsi="Arial" w:cs="Arial"/>
+                <w:b/>
+                <w:bCs/>
+              </w:rPr>
+            </w:pPr>
+            <w:r>
+              <w:rPr>
+                <w:rFonts w:ascii="Arial" w:hAnsi="Arial" w:cs="Arial"/>
+                <w:b/>
+                <w:bCs/>
+              </w:rPr>
+              <w:t>1.Modified Binary Tree Structure</w:t>
+            </w:r>
+          </w:p>
+          <w:p>
+            <w:pPr>
+              <w:rPr>
+                <w:rFonts w:ascii="Arial" w:hAnsi="Arial" w:cs="Arial"/>
+                <w:b/>
+                <w:bCs/>
+              </w:rPr>
+            </w:pPr>
+            <w:r>
+              <w:rPr>
+                <w:rFonts w:ascii="Arial" w:hAnsi="Arial" w:cs="Arial"/>
+                <w:b/>
+                <w:bCs/>
+              </w:rPr>
+              <w:t>2.Structure Review</w:t>
+            </w:r>
+          </w:p>
+          <w:p>
+            <w:pPr>
+              <w:rPr>
+                <w:rFonts w:ascii="Arial" w:hAnsi="Arial" w:cs="Arial"/>
+                <w:b/>
+                <w:bCs/>
+              </w:rPr>
+            </w:pPr>
+            <w:r>
+              <w:rPr>
+                <w:rFonts w:ascii="Arial" w:hAnsi="Arial" w:cs="Arial"/>
+                <w:b/>
+                <w:bCs/>
+              </w:rPr>
+              <w:t xml:space="preserve">3.Update Customer </w:t>
+            </w:r>
+          </w:p>
+          <w:p>
+            <w:pPr>
+              <w:rPr>
+                <w:rFonts w:ascii="Arial" w:hAnsi="Arial" w:cs="Arial"/>
+                <w:b/>
+                <w:bCs/>
+              </w:rPr>
+            </w:pPr>
+            <w:r>
+              <w:rPr>
+                <w:rFonts w:ascii="Arial" w:hAnsi="Arial" w:cs="Arial"/>
+                <w:b/>
+                <w:bCs/>
+              </w:rPr>
+              <w:t>Website(bootstrap)</w:t>
+            </w:r>
+          </w:p>
+          <w:p>
+            <w:pPr>
+              <w:rPr>
+                <w:rFonts w:ascii="Arial" w:hAnsi="Arial" w:cs="Arial"/>
+                <w:b/>
+                <w:bCs/>
+              </w:rPr>
+            </w:pPr>
+            <w:r>
+              <w:rPr>
+                <w:rFonts w:ascii="Arial" w:hAnsi="Arial" w:cs="Arial"/>
+                <w:b/>
+                <w:bCs/>
+              </w:rPr>
+              <w:t xml:space="preserve">4. Lecture about </w:t>
+            </w:r>
+            <w:proofErr w:type="spellStart"/>
+            <w:r>
+              <w:rPr>
+                <w:rFonts w:ascii="Arial" w:hAnsi="Arial" w:cs="Arial"/>
+                <w:b/>
+                <w:bCs/>
+              </w:rPr>
+              <w:t>git</w:t>
+            </w:r>
+            <w:proofErr w:type="spellEnd"/>
+            <w:r>
+              <w:rPr>
+                <w:rFonts w:ascii="Arial" w:hAnsi="Arial" w:cs="Arial"/>
+                <w:b/>
+                <w:bCs/>
+              </w:rPr>
+              <w:t xml:space="preserve"> </w:t>
+            </w:r>
+            <w:bookmarkStart w:id="0" w:name="_GoBack"/>
+            <w:bookmarkEnd w:id="0"/>
+            <w:r>
+              <w:rPr>
+                <w:rFonts w:ascii="Arial" w:hAnsi="Arial" w:cs="Arial"/>
+                <w:b/>
+                <w:bCs/>
+              </w:rPr>
+              <w:t>bra</w:t>
+            </w:r>
+            <w:r>
+              <w:rPr>
+                <w:rFonts w:ascii="Arial" w:hAnsi="Arial" w:cs="Arial"/>
+                <w:b/>
+                <w:bCs/>
+              </w:rPr>
+              <w:t>n</w:t>
+            </w:r>
+            <w:r>
+              <w:rPr>
+                <w:rFonts w:ascii="Arial" w:hAnsi="Arial" w:cs="Arial"/>
+                <w:b/>
+                <w:bCs/>
+              </w:rPr>
+              <w:t>ch creation</w:t>
+            </w:r>
+          </w:p>
+        </w:tc>
+        <w:tc>
+          <w:tcPr>
+            <w:tcW w:w="3069" w:type="dxa"/>
+          </w:tcPr>
+          <w:p>
+            <w:pPr>
+              <w:jc w:val="center"/>
+              <w:rPr>
+                <w:rFonts w:ascii="Arial" w:hAnsi="Arial" w:cs="Arial"/>
+                <w:b/>
+                <w:bCs/>
+              </w:rPr>
+            </w:pPr>
+            <w:r>
+              <w:rPr>
+                <w:rFonts w:ascii="Arial" w:hAnsi="Arial" w:cs="Arial"/>
+                <w:b/>
+                <w:bCs/>
+              </w:rPr>
+              <w:t>Done</w:t>
+            </w:r>
           </w:p>
         </w:tc>
         <w:tc>
@@ -1048,6 +1310,7 @@
           <w:sz w:val="28"/>
           <w:szCs w:val="28"/>
         </w:rPr>
+        <w:lastRenderedPageBreak/>
         <w:t xml:space="preserve">Supervisor’s Comment </w:t>
       </w:r>
     </w:p>
@@ -1132,7 +1395,6 @@
           <w:sz w:val="24"/>
           <w:szCs w:val="24"/>
         </w:rPr>
-        <w:lastRenderedPageBreak/>
         <w:t xml:space="preserve">Signature </w:t>
       </w:r>
       <w:r>
@@ -1979,7 +2241,7 @@
   <a:extraClrSchemeLst/>
   <a:extLst>
     <a:ext uri="{05A4C25C-085E-4340-85A3-A5531E510DB2}">
-      <thm15:themeFamily xmlns="" xmlns:thm15="http://schemas.microsoft.com/office/thememl/2012/main" name="Office Theme" id="{62F939B6-93AF-4DB8-9C6B-D6C7DFDC589F}" vid="{4A3C46E8-61CC-4603-A589-7422A47A8E4A}"/>
+      <thm15:themeFamily xmlns:thm15="http://schemas.microsoft.com/office/thememl/2012/main" xmlns="" name="Office Theme" id="{62F939B6-93AF-4DB8-9C6B-D6C7DFDC589F}" vid="{4A3C46E8-61CC-4603-A589-7422A47A8E4A}"/>
     </a:ext>
   </a:extLst>
 </a:theme>
@@ -1990,7 +2252,7 @@
 </file>
 
 <file path=customXml/itemProps1.xml><?xml version="1.0" encoding="utf-8"?>
-<ds:datastoreItem xmlns:ds="http://schemas.openxmlformats.org/officeDocument/2006/customXml" ds:itemID="{0C40642A-45AA-4742-8B87-8AAD623FD9C4}">
+<ds:datastoreItem xmlns:ds="http://schemas.openxmlformats.org/officeDocument/2006/customXml" ds:itemID="{0DF19AE5-6137-49CF-9631-8F57BDC15CF0}">
   <ds:schemaRefs>
     <ds:schemaRef ds:uri="http://schemas.openxmlformats.org/officeDocument/2006/bibliography"/>
   </ds:schemaRefs>

</xml_diff>

<commit_message>
Fifth day fourth week
</commit_message>
<xml_diff>
--- a/03062019KaungPyaeSoneTun.docx
+++ b/03062019KaungPyaeSoneTun.docx
@@ -1186,7 +1186,151 @@
                 <w:b/>
                 <w:bCs/>
               </w:rPr>
-              <w:t xml:space="preserve"> </w:t>
+              <w:t xml:space="preserve"> bra</w:t>
+            </w:r>
+            <w:r>
+              <w:rPr>
+                <w:rFonts w:ascii="Arial" w:hAnsi="Arial" w:cs="Arial"/>
+                <w:b/>
+                <w:bCs/>
+              </w:rPr>
+              <w:t>n</w:t>
+            </w:r>
+            <w:r>
+              <w:rPr>
+                <w:rFonts w:ascii="Arial" w:hAnsi="Arial" w:cs="Arial"/>
+                <w:b/>
+                <w:bCs/>
+              </w:rPr>
+              <w:t>ch creation</w:t>
+            </w:r>
+          </w:p>
+        </w:tc>
+        <w:tc>
+          <w:tcPr>
+            <w:tcW w:w="3069" w:type="dxa"/>
+          </w:tcPr>
+          <w:p>
+            <w:pPr>
+              <w:jc w:val="center"/>
+              <w:rPr>
+                <w:rFonts w:ascii="Arial" w:hAnsi="Arial" w:cs="Arial"/>
+                <w:b/>
+                <w:bCs/>
+              </w:rPr>
+            </w:pPr>
+            <w:r>
+              <w:rPr>
+                <w:rFonts w:ascii="Arial" w:hAnsi="Arial" w:cs="Arial"/>
+                <w:b/>
+                <w:bCs/>
+              </w:rPr>
+              <w:t>Done</w:t>
+            </w:r>
+          </w:p>
+        </w:tc>
+        <w:tc>
+          <w:tcPr>
+            <w:tcW w:w="1448" w:type="dxa"/>
+          </w:tcPr>
+          <w:p>
+            <w:pPr>
+              <w:jc w:val="center"/>
+              <w:rPr>
+                <w:rFonts w:ascii="Arial" w:hAnsi="Arial" w:cs="Arial"/>
+                <w:b/>
+                <w:bCs/>
+              </w:rPr>
+            </w:pPr>
+          </w:p>
+        </w:tc>
+      </w:tr>
+      <w:tr>
+        <w:trPr>
+          <w:trHeight w:val="849"/>
+        </w:trPr>
+        <w:tc>
+          <w:tcPr>
+            <w:tcW w:w="760" w:type="dxa"/>
+          </w:tcPr>
+          <w:p>
+            <w:pPr>
+              <w:jc w:val="center"/>
+              <w:rPr>
+                <w:rFonts w:ascii="Arial" w:hAnsi="Arial" w:cs="Arial"/>
+                <w:b/>
+                <w:bCs/>
+              </w:rPr>
+            </w:pPr>
+            <w:r>
+              <w:rPr>
+                <w:rFonts w:ascii="Arial" w:hAnsi="Arial" w:cs="Arial"/>
+                <w:b/>
+                <w:bCs/>
+              </w:rPr>
+              <w:t>6</w:t>
+            </w:r>
+          </w:p>
+        </w:tc>
+        <w:tc>
+          <w:tcPr>
+            <w:tcW w:w="1645" w:type="dxa"/>
+          </w:tcPr>
+          <w:p>
+            <w:pPr>
+              <w:jc w:val="center"/>
+              <w:rPr>
+                <w:rFonts w:ascii="Arial" w:hAnsi="Arial" w:cs="Arial"/>
+                <w:b/>
+                <w:bCs/>
+              </w:rPr>
+            </w:pPr>
+            <w:r>
+              <w:rPr>
+                <w:rFonts w:ascii="Arial" w:hAnsi="Arial" w:cs="Arial"/>
+                <w:b/>
+                <w:bCs/>
+              </w:rPr>
+              <w:t>7.6.2019</w:t>
+            </w:r>
+          </w:p>
+        </w:tc>
+        <w:tc>
+          <w:tcPr>
+            <w:tcW w:w="3721" w:type="dxa"/>
+          </w:tcPr>
+          <w:p>
+            <w:pPr>
+              <w:rPr>
+                <w:rFonts w:ascii="Arial" w:hAnsi="Arial" w:cs="Arial"/>
+                <w:b/>
+                <w:bCs/>
+              </w:rPr>
+            </w:pPr>
+            <w:r>
+              <w:rPr>
+                <w:rFonts w:ascii="Arial" w:hAnsi="Arial" w:cs="Arial"/>
+                <w:b/>
+                <w:bCs/>
+              </w:rPr>
+              <w:t>1.Modified Binary Tree Structure</w:t>
+            </w:r>
+          </w:p>
+          <w:p>
+            <w:pPr>
+              <w:rPr>
+                <w:rFonts w:ascii="Arial" w:hAnsi="Arial" w:cs="Arial"/>
+                <w:b/>
+                <w:bCs/>
+              </w:rPr>
+            </w:pPr>
+            <w:r>
+              <w:rPr>
+                <w:rFonts w:ascii="Arial" w:hAnsi="Arial" w:cs="Arial"/>
+                <w:b/>
+                <w:bCs/>
+              </w:rPr>
+              <w:t>2. Struc</w:t>
             </w:r>
             <w:bookmarkStart w:id="0" w:name="_GoBack"/>
             <w:bookmarkEnd w:id="0"/>
@@ -1196,24 +1340,17 @@
                 <w:b/>
                 <w:bCs/>
               </w:rPr>
-              <w:t>bra</w:t>
-            </w:r>
-            <w:r>
-              <w:rPr>
-                <w:rFonts w:ascii="Arial" w:hAnsi="Arial" w:cs="Arial"/>
-                <w:b/>
-                <w:bCs/>
-              </w:rPr>
-              <w:t>n</w:t>
-            </w:r>
-            <w:r>
-              <w:rPr>
-                <w:rFonts w:ascii="Arial" w:hAnsi="Arial" w:cs="Arial"/>
-                <w:b/>
-                <w:bCs/>
-              </w:rPr>
-              <w:t>ch creation</w:t>
-            </w:r>
+              <w:t>ture Review</w:t>
+            </w:r>
+          </w:p>
+          <w:p>
+            <w:pPr>
+              <w:rPr>
+                <w:rFonts w:ascii="Arial" w:hAnsi="Arial" w:cs="Arial"/>
+                <w:b/>
+                <w:bCs/>
+              </w:rPr>
+            </w:pPr>
           </w:p>
         </w:tc>
         <w:tc>
@@ -1310,7 +1447,6 @@
           <w:sz w:val="28"/>
           <w:szCs w:val="28"/>
         </w:rPr>
-        <w:lastRenderedPageBreak/>
         <w:t xml:space="preserve">Supervisor’s Comment </w:t>
       </w:r>
     </w:p>
@@ -2241,7 +2377,7 @@
   <a:extraClrSchemeLst/>
   <a:extLst>
     <a:ext uri="{05A4C25C-085E-4340-85A3-A5531E510DB2}">
-      <thm15:themeFamily xmlns:thm15="http://schemas.microsoft.com/office/thememl/2012/main" xmlns="" name="Office Theme" id="{62F939B6-93AF-4DB8-9C6B-D6C7DFDC589F}" vid="{4A3C46E8-61CC-4603-A589-7422A47A8E4A}"/>
+      <thm15:themeFamily xmlns="" xmlns:thm15="http://schemas.microsoft.com/office/thememl/2012/main" name="Office Theme" id="{62F939B6-93AF-4DB8-9C6B-D6C7DFDC589F}" vid="{4A3C46E8-61CC-4603-A589-7422A47A8E4A}"/>
     </a:ext>
   </a:extLst>
 </a:theme>
@@ -2252,7 +2388,7 @@
 </file>
 
 <file path=customXml/itemProps1.xml><?xml version="1.0" encoding="utf-8"?>
-<ds:datastoreItem xmlns:ds="http://schemas.openxmlformats.org/officeDocument/2006/customXml" ds:itemID="{0DF19AE5-6137-49CF-9631-8F57BDC15CF0}">
+<ds:datastoreItem xmlns:ds="http://schemas.openxmlformats.org/officeDocument/2006/customXml" ds:itemID="{5B22CEEA-2C49-49DF-B955-D7142FEBC067}">
   <ds:schemaRefs>
     <ds:schemaRef ds:uri="http://schemas.openxmlformats.org/officeDocument/2006/bibliography"/>
   </ds:schemaRefs>

</xml_diff>

<commit_message>
Final Day Fifth week
</commit_message>
<xml_diff>
--- a/03062019KaungPyaeSoneTun.docx
+++ b/03062019KaungPyaeSoneTun.docx
@@ -1330,27 +1330,276 @@
                 <w:b/>
                 <w:bCs/>
               </w:rPr>
-              <w:t>2. Struc</w:t>
+              <w:t>2. Structure Review</w:t>
+            </w:r>
+          </w:p>
+          <w:p>
+            <w:pPr>
+              <w:rPr>
+                <w:rFonts w:ascii="Arial" w:hAnsi="Arial" w:cs="Arial"/>
+                <w:b/>
+                <w:bCs/>
+              </w:rPr>
+            </w:pPr>
+          </w:p>
+        </w:tc>
+        <w:tc>
+          <w:tcPr>
+            <w:tcW w:w="3069" w:type="dxa"/>
+          </w:tcPr>
+          <w:p>
+            <w:pPr>
+              <w:jc w:val="center"/>
+              <w:rPr>
+                <w:rFonts w:ascii="Arial" w:hAnsi="Arial" w:cs="Arial"/>
+                <w:b/>
+                <w:bCs/>
+              </w:rPr>
+            </w:pPr>
+            <w:r>
+              <w:rPr>
+                <w:rFonts w:ascii="Arial" w:hAnsi="Arial" w:cs="Arial"/>
+                <w:b/>
+                <w:bCs/>
+              </w:rPr>
+              <w:t>Done</w:t>
+            </w:r>
+          </w:p>
+        </w:tc>
+        <w:tc>
+          <w:tcPr>
+            <w:tcW w:w="1448" w:type="dxa"/>
+          </w:tcPr>
+          <w:p>
+            <w:pPr>
+              <w:jc w:val="center"/>
+              <w:rPr>
+                <w:rFonts w:ascii="Arial" w:hAnsi="Arial" w:cs="Arial"/>
+                <w:b/>
+                <w:bCs/>
+              </w:rPr>
+            </w:pPr>
+          </w:p>
+        </w:tc>
+      </w:tr>
+      <w:tr>
+        <w:trPr>
+          <w:trHeight w:val="849"/>
+        </w:trPr>
+        <w:tc>
+          <w:tcPr>
+            <w:tcW w:w="760" w:type="dxa"/>
+          </w:tcPr>
+          <w:p>
+            <w:pPr>
+              <w:jc w:val="center"/>
+              <w:rPr>
+                <w:rFonts w:ascii="Arial" w:hAnsi="Arial" w:cs="Arial"/>
+                <w:b/>
+                <w:bCs/>
+              </w:rPr>
+            </w:pPr>
+            <w:r>
+              <w:rPr>
+                <w:rFonts w:ascii="Arial" w:hAnsi="Arial" w:cs="Arial"/>
+                <w:b/>
+                <w:bCs/>
+              </w:rPr>
+              <w:t>7</w:t>
+            </w:r>
+          </w:p>
+        </w:tc>
+        <w:tc>
+          <w:tcPr>
+            <w:tcW w:w="1645" w:type="dxa"/>
+          </w:tcPr>
+          <w:p>
+            <w:pPr>
+              <w:jc w:val="center"/>
+              <w:rPr>
+                <w:rFonts w:ascii="Arial" w:hAnsi="Arial" w:cs="Arial"/>
+                <w:b/>
+                <w:bCs/>
+              </w:rPr>
+            </w:pPr>
+            <w:r>
+              <w:rPr>
+                <w:rFonts w:ascii="Arial" w:hAnsi="Arial" w:cs="Arial"/>
+                <w:b/>
+                <w:bCs/>
+              </w:rPr>
+              <w:t>8.6.2019</w:t>
+            </w:r>
+          </w:p>
+        </w:tc>
+        <w:tc>
+          <w:tcPr>
+            <w:tcW w:w="3721" w:type="dxa"/>
+          </w:tcPr>
+          <w:p>
+            <w:pPr>
+              <w:rPr>
+                <w:rFonts w:ascii="Arial" w:hAnsi="Arial" w:cs="Arial"/>
+                <w:b/>
+                <w:bCs/>
+              </w:rPr>
+            </w:pPr>
+            <w:r>
+              <w:rPr>
+                <w:rFonts w:ascii="Arial" w:hAnsi="Arial" w:cs="Arial"/>
+                <w:b/>
+                <w:bCs/>
+              </w:rPr>
+              <w:t>1.Java Assignment (File Loader)</w:t>
+            </w:r>
+          </w:p>
+          <w:p>
+            <w:pPr>
+              <w:rPr>
+                <w:rFonts w:ascii="Arial" w:hAnsi="Arial" w:cs="Arial"/>
+                <w:b/>
+                <w:bCs/>
+              </w:rPr>
+            </w:pPr>
+            <w:r>
+              <w:rPr>
+                <w:rFonts w:ascii="Arial" w:hAnsi="Arial" w:cs="Arial"/>
+                <w:b/>
+                <w:bCs/>
+              </w:rPr>
+              <w:t>2.Code Review</w:t>
+            </w:r>
+          </w:p>
+          <w:p>
+            <w:pPr>
+              <w:rPr>
+                <w:rFonts w:ascii="Arial" w:hAnsi="Arial" w:cs="Arial"/>
+                <w:b/>
+                <w:bCs/>
+              </w:rPr>
+            </w:pPr>
+            <w:r>
+              <w:rPr>
+                <w:rFonts w:ascii="Arial" w:hAnsi="Arial" w:cs="Arial"/>
+                <w:b/>
+                <w:bCs/>
+              </w:rPr>
+              <w:t>3.English Lecture</w:t>
+            </w:r>
+          </w:p>
+        </w:tc>
+        <w:tc>
+          <w:tcPr>
+            <w:tcW w:w="3069" w:type="dxa"/>
+          </w:tcPr>
+          <w:p>
+            <w:pPr>
+              <w:jc w:val="center"/>
+              <w:rPr>
+                <w:rFonts w:ascii="Arial" w:hAnsi="Arial" w:cs="Arial"/>
+                <w:b/>
+                <w:bCs/>
+              </w:rPr>
+            </w:pPr>
+            <w:r>
+              <w:rPr>
+                <w:rFonts w:ascii="Arial" w:hAnsi="Arial" w:cs="Arial"/>
+                <w:b/>
+                <w:bCs/>
+              </w:rPr>
+              <w:t>Done</w:t>
+            </w:r>
+          </w:p>
+        </w:tc>
+        <w:tc>
+          <w:tcPr>
+            <w:tcW w:w="1448" w:type="dxa"/>
+          </w:tcPr>
+          <w:p>
+            <w:pPr>
+              <w:jc w:val="center"/>
+              <w:rPr>
+                <w:rFonts w:ascii="Arial" w:hAnsi="Arial" w:cs="Arial"/>
+                <w:b/>
+                <w:bCs/>
+              </w:rPr>
+            </w:pPr>
+          </w:p>
+        </w:tc>
+      </w:tr>
+      <w:tr>
+        <w:trPr>
+          <w:trHeight w:val="849"/>
+        </w:trPr>
+        <w:tc>
+          <w:tcPr>
+            <w:tcW w:w="760" w:type="dxa"/>
+          </w:tcPr>
+          <w:p>
+            <w:pPr>
+              <w:jc w:val="center"/>
+              <w:rPr>
+                <w:rFonts w:ascii="Arial" w:hAnsi="Arial" w:cs="Arial"/>
+                <w:b/>
+                <w:bCs/>
+              </w:rPr>
+            </w:pPr>
+            <w:r>
+              <w:rPr>
+                <w:rFonts w:ascii="Arial" w:hAnsi="Arial" w:cs="Arial"/>
+                <w:b/>
+                <w:bCs/>
+              </w:rPr>
+              <w:lastRenderedPageBreak/>
+              <w:t>4.</w:t>
+            </w:r>
+          </w:p>
+        </w:tc>
+        <w:tc>
+          <w:tcPr>
+            <w:tcW w:w="1645" w:type="dxa"/>
+          </w:tcPr>
+          <w:p>
+            <w:pPr>
+              <w:jc w:val="center"/>
+              <w:rPr>
+                <w:rFonts w:ascii="Arial" w:hAnsi="Arial" w:cs="Arial"/>
+                <w:b/>
+                <w:bCs/>
+              </w:rPr>
+            </w:pPr>
+            <w:r>
+              <w:rPr>
+                <w:rFonts w:ascii="Arial" w:hAnsi="Arial" w:cs="Arial"/>
+                <w:b/>
+                <w:bCs/>
+              </w:rPr>
+              <w:t>9.6.2019</w:t>
+            </w:r>
+          </w:p>
+        </w:tc>
+        <w:tc>
+          <w:tcPr>
+            <w:tcW w:w="3721" w:type="dxa"/>
+          </w:tcPr>
+          <w:p>
+            <w:pPr>
+              <w:rPr>
+                <w:rFonts w:ascii="Arial" w:hAnsi="Arial" w:cs="Arial"/>
+                <w:b/>
+                <w:bCs/>
+              </w:rPr>
+            </w:pPr>
+            <w:r>
+              <w:rPr>
+                <w:rFonts w:ascii="Arial" w:hAnsi="Arial" w:cs="Arial"/>
+                <w:b/>
+                <w:bCs/>
+              </w:rPr>
+              <w:t>Holiday</w:t>
             </w:r>
             <w:bookmarkStart w:id="0" w:name="_GoBack"/>
             <w:bookmarkEnd w:id="0"/>
-            <w:r>
-              <w:rPr>
-                <w:rFonts w:ascii="Arial" w:hAnsi="Arial" w:cs="Arial"/>
-                <w:b/>
-                <w:bCs/>
-              </w:rPr>
-              <w:t>ture Review</w:t>
-            </w:r>
-          </w:p>
-          <w:p>
-            <w:pPr>
-              <w:rPr>
-                <w:rFonts w:ascii="Arial" w:hAnsi="Arial" w:cs="Arial"/>
-                <w:b/>
-                <w:bCs/>
-              </w:rPr>
-            </w:pPr>
           </w:p>
         </w:tc>
         <w:tc>
@@ -1366,14 +1615,6 @@
                 <w:bCs/>
               </w:rPr>
             </w:pPr>
-            <w:r>
-              <w:rPr>
-                <w:rFonts w:ascii="Arial" w:hAnsi="Arial" w:cs="Arial"/>
-                <w:b/>
-                <w:bCs/>
-              </w:rPr>
-              <w:t>Done</w:t>
-            </w:r>
           </w:p>
         </w:tc>
         <w:tc>
@@ -2377,7 +2618,7 @@
   <a:extraClrSchemeLst/>
   <a:extLst>
     <a:ext uri="{05A4C25C-085E-4340-85A3-A5531E510DB2}">
-      <thm15:themeFamily xmlns="" xmlns:thm15="http://schemas.microsoft.com/office/thememl/2012/main" name="Office Theme" id="{62F939B6-93AF-4DB8-9C6B-D6C7DFDC589F}" vid="{4A3C46E8-61CC-4603-A589-7422A47A8E4A}"/>
+      <thm15:themeFamily xmlns:thm15="http://schemas.microsoft.com/office/thememl/2012/main" xmlns="" name="Office Theme" id="{62F939B6-93AF-4DB8-9C6B-D6C7DFDC589F}" vid="{4A3C46E8-61CC-4603-A589-7422A47A8E4A}"/>
     </a:ext>
   </a:extLst>
 </a:theme>
@@ -2388,7 +2629,7 @@
 </file>
 
 <file path=customXml/itemProps1.xml><?xml version="1.0" encoding="utf-8"?>
-<ds:datastoreItem xmlns:ds="http://schemas.openxmlformats.org/officeDocument/2006/customXml" ds:itemID="{5B22CEEA-2C49-49DF-B955-D7142FEBC067}">
+<ds:datastoreItem xmlns:ds="http://schemas.openxmlformats.org/officeDocument/2006/customXml" ds:itemID="{1A5EAC89-6089-4AF4-8301-64B159EF96B0}">
   <ds:schemaRefs>
     <ds:schemaRef ds:uri="http://schemas.openxmlformats.org/officeDocument/2006/bibliography"/>
   </ds:schemaRefs>

</xml_diff>